<commit_message>
completing use case scenario
</commit_message>
<xml_diff>
--- a/main.docx
+++ b/main.docx
@@ -17095,16 +17095,7 @@
         <w:fldChar w:fldCharType="end"/>
       </w:r>
       <w:r>
-        <w:t xml:space="preserve"> </w:t>
-      </w:r>
-      <w:r>
-        <w:t>Skenario –</w:t>
-      </w:r>
-      <w:r>
-        <w:t xml:space="preserve"> </w:t>
-      </w:r>
-      <w:r>
-        <w:t>Mengonfirmasi pesanan selesai</w:t>
+        <w:t xml:space="preserve"> Skenario – Mengonfirmasi pesanan selesai</w:t>
       </w:r>
     </w:p>
     <w:tbl>
@@ -17285,7 +17276,71 @@
               <w:right w:val="single" w:sz="4" w:space="0" w:color="auto"/>
             </w:tcBorders>
           </w:tcPr>
-          <w:p/>
+          <w:p>
+            <w:pPr>
+              <w:pStyle w:val="ListParagraph"/>
+              <w:numPr>
+                <w:ilvl w:val="0"/>
+                <w:numId w:val="39"/>
+              </w:numPr>
+              <w:ind w:left="316"/>
+            </w:pPr>
+            <w:r>
+              <w:t>Aktor memilih menu “Transaksi”.</w:t>
+            </w:r>
+          </w:p>
+          <w:p>
+            <w:pPr>
+              <w:pStyle w:val="ListParagraph"/>
+              <w:numPr>
+                <w:ilvl w:val="0"/>
+                <w:numId w:val="39"/>
+              </w:numPr>
+              <w:ind w:left="316"/>
+            </w:pPr>
+            <w:r>
+              <w:t>Sistem menampilkan semua list transaksi.</w:t>
+            </w:r>
+          </w:p>
+          <w:p>
+            <w:pPr>
+              <w:pStyle w:val="ListParagraph"/>
+              <w:numPr>
+                <w:ilvl w:val="0"/>
+                <w:numId w:val="39"/>
+              </w:numPr>
+              <w:ind w:left="316"/>
+            </w:pPr>
+            <w:r>
+              <w:t>Aktor menekan tombol "Dalam Proses".</w:t>
+            </w:r>
+          </w:p>
+          <w:p>
+            <w:pPr>
+              <w:pStyle w:val="ListParagraph"/>
+              <w:numPr>
+                <w:ilvl w:val="0"/>
+                <w:numId w:val="39"/>
+              </w:numPr>
+              <w:ind w:left="316"/>
+            </w:pPr>
+            <w:r>
+              <w:t>Sistem menampilkan list transaksi dalam proses pengiriman.</w:t>
+            </w:r>
+          </w:p>
+          <w:p>
+            <w:pPr>
+              <w:pStyle w:val="ListParagraph"/>
+              <w:numPr>
+                <w:ilvl w:val="0"/>
+                <w:numId w:val="39"/>
+              </w:numPr>
+              <w:ind w:left="316"/>
+            </w:pPr>
+            <w:r>
+              <w:t>Aktor memilih salah satu transaksi dan menekan tombol "Pesanan Sampai".</w:t>
+            </w:r>
+          </w:p>
         </w:tc>
       </w:tr>
       <w:tr>
@@ -17316,7 +17371,11 @@
               <w:right w:val="single" w:sz="4" w:space="0" w:color="auto"/>
             </w:tcBorders>
           </w:tcPr>
-          <w:p/>
+          <w:p>
+            <w:r>
+              <w:t>Tombol "Pesanan Sampai" hanya akan aktif apabila barang telah dikirim oleh penjual dan memiliki nomor resi.</w:t>
+            </w:r>
+          </w:p>
         </w:tc>
       </w:tr>
       <w:tr>
@@ -17347,7 +17406,11 @@
               <w:right w:val="single" w:sz="4" w:space="0" w:color="auto"/>
             </w:tcBorders>
           </w:tcPr>
-          <w:p/>
+          <w:p>
+            <w:r>
+              <w:t>Sistem akan menyimpan dan mengkonformasi pesanan ke penjual.</w:t>
+            </w:r>
+          </w:p>
         </w:tc>
       </w:tr>
     </w:tbl>
@@ -17400,16 +17463,7 @@
         <w:fldChar w:fldCharType="end"/>
       </w:r>
       <w:r>
-        <w:t xml:space="preserve"> </w:t>
-      </w:r>
-      <w:r>
-        <w:t>Skenario –</w:t>
-      </w:r>
-      <w:r>
-        <w:t xml:space="preserve"> </w:t>
-      </w:r>
-      <w:r>
-        <w:t>Menawar lelang</w:t>
+        <w:t xml:space="preserve"> Skenario – Menawar lelang</w:t>
       </w:r>
     </w:p>
     <w:tbl>
@@ -17456,6 +17510,7 @@
           </w:tcPr>
           <w:p>
             <w:r>
+              <w:lastRenderedPageBreak/>
               <w:t>Tujuan</w:t>
             </w:r>
           </w:p>
@@ -17590,7 +17645,123 @@
               <w:right w:val="single" w:sz="4" w:space="0" w:color="auto"/>
             </w:tcBorders>
           </w:tcPr>
-          <w:p/>
+          <w:p>
+            <w:pPr>
+              <w:pStyle w:val="ListParagraph"/>
+              <w:numPr>
+                <w:ilvl w:val="0"/>
+                <w:numId w:val="40"/>
+              </w:numPr>
+              <w:ind w:left="316"/>
+            </w:pPr>
+            <w:r>
+              <w:t>Aktor memilih menu “Lelang”.</w:t>
+            </w:r>
+          </w:p>
+          <w:p>
+            <w:pPr>
+              <w:pStyle w:val="ListParagraph"/>
+              <w:numPr>
+                <w:ilvl w:val="0"/>
+                <w:numId w:val="40"/>
+              </w:numPr>
+              <w:ind w:left="316"/>
+            </w:pPr>
+            <w:r>
+              <w:t>Sistem menampilkan list lelang yang sedang berlangsung.</w:t>
+            </w:r>
+          </w:p>
+          <w:p>
+            <w:pPr>
+              <w:pStyle w:val="ListParagraph"/>
+              <w:numPr>
+                <w:ilvl w:val="0"/>
+                <w:numId w:val="40"/>
+              </w:numPr>
+              <w:ind w:left="316"/>
+            </w:pPr>
+            <w:r>
+              <w:t>Aktor memilih salah satu produk yang dilelang.</w:t>
+            </w:r>
+          </w:p>
+          <w:p>
+            <w:pPr>
+              <w:pStyle w:val="ListParagraph"/>
+              <w:numPr>
+                <w:ilvl w:val="0"/>
+                <w:numId w:val="40"/>
+              </w:numPr>
+              <w:ind w:left="316"/>
+            </w:pPr>
+            <w:r>
+              <w:t>Sistem akan menampilkan halaman detail lelang.</w:t>
+            </w:r>
+          </w:p>
+          <w:p>
+            <w:pPr>
+              <w:pStyle w:val="ListParagraph"/>
+              <w:numPr>
+                <w:ilvl w:val="0"/>
+                <w:numId w:val="40"/>
+              </w:numPr>
+              <w:ind w:left="316"/>
+            </w:pPr>
+            <w:r>
+              <w:t>Aktor menekan tab "Pelelang".</w:t>
+            </w:r>
+          </w:p>
+          <w:p>
+            <w:pPr>
+              <w:pStyle w:val="ListParagraph"/>
+              <w:numPr>
+                <w:ilvl w:val="0"/>
+                <w:numId w:val="40"/>
+              </w:numPr>
+              <w:ind w:left="316"/>
+            </w:pPr>
+            <w:r>
+              <w:t>Sistem menampilkan list urutan peringkat pelelang.</w:t>
+            </w:r>
+          </w:p>
+          <w:p>
+            <w:pPr>
+              <w:pStyle w:val="ListParagraph"/>
+              <w:numPr>
+                <w:ilvl w:val="0"/>
+                <w:numId w:val="40"/>
+              </w:numPr>
+              <w:ind w:left="316"/>
+            </w:pPr>
+            <w:r>
+              <w:t>Aktor dapat melakukan tawaran dengan menekan tombol "Tawar Lagi".</w:t>
+            </w:r>
+          </w:p>
+          <w:p>
+            <w:pPr>
+              <w:pStyle w:val="ListParagraph"/>
+              <w:numPr>
+                <w:ilvl w:val="0"/>
+                <w:numId w:val="40"/>
+              </w:numPr>
+              <w:ind w:left="316"/>
+            </w:pPr>
+            <w:r>
+              <w:t>Sistem menampilkan popup isian harga.</w:t>
+            </w:r>
+          </w:p>
+          <w:p>
+            <w:pPr>
+              <w:pStyle w:val="ListParagraph"/>
+              <w:numPr>
+                <w:ilvl w:val="0"/>
+                <w:numId w:val="40"/>
+              </w:numPr>
+              <w:ind w:left="316"/>
+            </w:pPr>
+            <w:r>
+              <w:t>Aktor memasukan harga penawaran lelang.</w:t>
+            </w:r>
+          </w:p>
         </w:tc>
       </w:tr>
       <w:tr>
@@ -17621,7 +17792,32 @@
               <w:right w:val="single" w:sz="4" w:space="0" w:color="auto"/>
             </w:tcBorders>
           </w:tcPr>
-          <w:p/>
+          <w:p>
+            <w:pPr>
+              <w:pStyle w:val="ListParagraph"/>
+              <w:numPr>
+                <w:ilvl w:val="0"/>
+                <w:numId w:val="41"/>
+              </w:numPr>
+              <w:ind w:left="316"/>
+            </w:pPr>
+            <w:r>
+              <w:t>Harga penawaran harus lebih besar dari penawar pertama.</w:t>
+            </w:r>
+          </w:p>
+          <w:p>
+            <w:pPr>
+              <w:pStyle w:val="ListParagraph"/>
+              <w:numPr>
+                <w:ilvl w:val="0"/>
+                <w:numId w:val="41"/>
+              </w:numPr>
+              <w:ind w:left="316"/>
+            </w:pPr>
+            <w:r>
+              <w:t>Pada langkah nomor 7, apabila masih belum ada penawar dari pengguna lain, aktor dapat menekan tombol "Tawar" untuk mengajukan tawarannya.</w:t>
+            </w:r>
+          </w:p>
         </w:tc>
       </w:tr>
       <w:tr>
@@ -17652,7 +17848,11 @@
               <w:right w:val="single" w:sz="4" w:space="0" w:color="auto"/>
             </w:tcBorders>
           </w:tcPr>
-          <w:p/>
+          <w:p>
+            <w:r>
+              <w:t>Sistem akan memperbarui data dan peringkat penawar sesuai harga tertinggi.</w:t>
+            </w:r>
+          </w:p>
         </w:tc>
       </w:tr>
     </w:tbl>
@@ -17663,7 +17863,6 @@
         <w:spacing w:before="240"/>
       </w:pPr>
       <w:r>
-        <w:lastRenderedPageBreak/>
         <w:t>Tabel 4.</w:t>
       </w:r>
       <w:r>
@@ -17706,16 +17905,7 @@
         <w:fldChar w:fldCharType="end"/>
       </w:r>
       <w:r>
-        <w:t xml:space="preserve"> </w:t>
-      </w:r>
-      <w:r>
-        <w:t>Skenario –</w:t>
-      </w:r>
-      <w:r>
-        <w:t xml:space="preserve"> </w:t>
-      </w:r>
-      <w:r>
-        <w:t>Membuat toko</w:t>
+        <w:t xml:space="preserve"> Skenario – Membuat toko</w:t>
       </w:r>
     </w:p>
     <w:tbl>
@@ -17778,13 +17968,7 @@
           </w:tcPr>
           <w:p>
             <w:r>
-              <w:t>Melakukan pemb</w:t>
-            </w:r>
-            <w:r>
-              <w:t>u</w:t>
-            </w:r>
-            <w:r>
-              <w:t>atan toko atau akun penjual</w:t>
+              <w:t>Melakukan pembuatan toko atau akun penjual</w:t>
             </w:r>
           </w:p>
         </w:tc>
@@ -17902,7 +18086,72 @@
               <w:right w:val="single" w:sz="4" w:space="0" w:color="auto"/>
             </w:tcBorders>
           </w:tcPr>
-          <w:p/>
+          <w:p>
+            <w:pPr>
+              <w:pStyle w:val="ListParagraph"/>
+              <w:numPr>
+                <w:ilvl w:val="0"/>
+                <w:numId w:val="42"/>
+              </w:numPr>
+              <w:ind w:left="316"/>
+            </w:pPr>
+            <w:r>
+              <w:t>Aktor memilih menu “Home”.</w:t>
+            </w:r>
+          </w:p>
+          <w:p>
+            <w:pPr>
+              <w:pStyle w:val="ListParagraph"/>
+              <w:numPr>
+                <w:ilvl w:val="0"/>
+                <w:numId w:val="42"/>
+              </w:numPr>
+              <w:ind w:left="316"/>
+            </w:pPr>
+            <w:r>
+              <w:t>Sistem menampilkan halaman utama.</w:t>
+            </w:r>
+          </w:p>
+          <w:p>
+            <w:pPr>
+              <w:pStyle w:val="ListParagraph"/>
+              <w:numPr>
+                <w:ilvl w:val="0"/>
+                <w:numId w:val="42"/>
+              </w:numPr>
+              <w:ind w:left="316"/>
+            </w:pPr>
+            <w:r>
+              <w:t>Aktor menekan tombol "Gabung Mitra Catering atau Toko".</w:t>
+            </w:r>
+          </w:p>
+          <w:p>
+            <w:pPr>
+              <w:pStyle w:val="ListParagraph"/>
+              <w:numPr>
+                <w:ilvl w:val="0"/>
+                <w:numId w:val="42"/>
+              </w:numPr>
+              <w:ind w:left="316"/>
+            </w:pPr>
+            <w:r>
+              <w:lastRenderedPageBreak/>
+              <w:t>Sistem menampilkan form pendaftaran untuk menjadi mitra di Panen-Panen.</w:t>
+            </w:r>
+          </w:p>
+          <w:p>
+            <w:pPr>
+              <w:pStyle w:val="ListParagraph"/>
+              <w:numPr>
+                <w:ilvl w:val="0"/>
+                <w:numId w:val="42"/>
+              </w:numPr>
+              <w:ind w:left="316"/>
+            </w:pPr>
+            <w:r>
+              <w:t>User mengisikan data-data yang diperlukan kemudian menekan tombol "Submit".</w:t>
+            </w:r>
+          </w:p>
         </w:tc>
       </w:tr>
       <w:tr>
@@ -17919,6 +18168,7 @@
           </w:tcPr>
           <w:p>
             <w:r>
+              <w:lastRenderedPageBreak/>
               <w:t>Skenario Alternatif</w:t>
             </w:r>
           </w:p>
@@ -17933,7 +18183,11 @@
               <w:right w:val="single" w:sz="4" w:space="0" w:color="auto"/>
             </w:tcBorders>
           </w:tcPr>
-          <w:p/>
+          <w:p>
+            <w:r>
+              <w:t>-</w:t>
+            </w:r>
+          </w:p>
         </w:tc>
       </w:tr>
       <w:tr>
@@ -17964,7 +18218,11 @@
               <w:right w:val="single" w:sz="4" w:space="0" w:color="auto"/>
             </w:tcBorders>
           </w:tcPr>
-          <w:p/>
+          <w:p>
+            <w:r>
+              <w:t>Data akan terkirim ke admin Panen-Panen yang nantinya akan di seleksi oleh admin.</w:t>
+            </w:r>
+          </w:p>
         </w:tc>
       </w:tr>
     </w:tbl>
@@ -18017,16 +18275,7 @@
         <w:fldChar w:fldCharType="end"/>
       </w:r>
       <w:r>
-        <w:t xml:space="preserve"> </w:t>
-      </w:r>
-      <w:r>
-        <w:t>Skenario –</w:t>
-      </w:r>
-      <w:r>
-        <w:t xml:space="preserve"> </w:t>
-      </w:r>
-      <w:r>
-        <w:t>Mengelola produk</w:t>
+        <w:t xml:space="preserve"> Skenario – Mengelola produk</w:t>
       </w:r>
     </w:p>
     <w:tbl>
@@ -18380,7 +18629,6 @@
               <w:ind w:left="316"/>
             </w:pPr>
             <w:r>
-              <w:lastRenderedPageBreak/>
               <w:t>Pada tombol "Ubah stok" aktor dapat melakukan perubahan stok produk, tekan ikon "+" untuk tambah, "-" untuk kurang.</w:t>
             </w:r>
           </w:p>
@@ -18472,16 +18720,7 @@
         <w:fldChar w:fldCharType="end"/>
       </w:r>
       <w:r>
-        <w:t xml:space="preserve"> </w:t>
-      </w:r>
-      <w:r>
-        <w:t>Skenario –</w:t>
-      </w:r>
-      <w:r>
-        <w:t xml:space="preserve"> </w:t>
-      </w:r>
-      <w:r>
-        <w:t>Mengelola toko</w:t>
+        <w:t xml:space="preserve"> Skenario – Mengelola toko</w:t>
       </w:r>
     </w:p>
     <w:tbl>
@@ -18509,10 +18748,7 @@
           </w:tcPr>
           <w:p>
             <w:r>
-              <w:t xml:space="preserve">Mengelola </w:t>
-            </w:r>
-            <w:r>
-              <w:t>toko</w:t>
+              <w:t>Mengelola toko</w:t>
             </w:r>
           </w:p>
         </w:tc>
@@ -18545,7 +18781,11 @@
               <w:right w:val="single" w:sz="4" w:space="0" w:color="auto"/>
             </w:tcBorders>
           </w:tcPr>
-          <w:p/>
+          <w:p>
+            <w:r>
+              <w:t>Melakukan pengelolaan informasi toko</w:t>
+            </w:r>
+          </w:p>
         </w:tc>
       </w:tr>
       <w:tr>
@@ -18661,159 +18901,95 @@
               <w:right w:val="single" w:sz="4" w:space="0" w:color="auto"/>
             </w:tcBorders>
           </w:tcPr>
-          <w:p/>
-        </w:tc>
-      </w:tr>
-      <w:tr>
-        <w:tc>
-          <w:tcPr>
-            <w:tcW w:w="2405" w:type="dxa"/>
-            <w:tcBorders>
-              <w:top w:val="single" w:sz="4" w:space="0" w:color="auto"/>
-              <w:left w:val="single" w:sz="4" w:space="0" w:color="auto"/>
-              <w:bottom w:val="single" w:sz="4" w:space="0" w:color="auto"/>
-              <w:right w:val="single" w:sz="4" w:space="0" w:color="auto"/>
-            </w:tcBorders>
-            <w:hideMark/>
-          </w:tcPr>
           <w:p>
-            <w:r>
-              <w:t>Skenario Alternatif</w:t>
+            <w:pPr>
+              <w:pStyle w:val="ListParagraph"/>
+              <w:numPr>
+                <w:ilvl w:val="0"/>
+                <w:numId w:val="43"/>
+              </w:numPr>
+              <w:ind w:left="316"/>
+            </w:pPr>
+            <w:r>
+              <w:t>Aktor memilih menu “Akun”.</w:t>
             </w:r>
           </w:p>
-        </w:tc>
-        <w:tc>
-          <w:tcPr>
-            <w:tcW w:w="5954" w:type="dxa"/>
-            <w:tcBorders>
-              <w:top w:val="single" w:sz="4" w:space="0" w:color="auto"/>
-              <w:left w:val="single" w:sz="4" w:space="0" w:color="auto"/>
-              <w:bottom w:val="single" w:sz="4" w:space="0" w:color="auto"/>
-              <w:right w:val="single" w:sz="4" w:space="0" w:color="auto"/>
-            </w:tcBorders>
-          </w:tcPr>
-          <w:p/>
-        </w:tc>
-      </w:tr>
-      <w:tr>
-        <w:tc>
-          <w:tcPr>
-            <w:tcW w:w="2405" w:type="dxa"/>
-            <w:tcBorders>
-              <w:top w:val="single" w:sz="4" w:space="0" w:color="auto"/>
-              <w:left w:val="single" w:sz="4" w:space="0" w:color="auto"/>
-              <w:bottom w:val="single" w:sz="4" w:space="0" w:color="auto"/>
-              <w:right w:val="single" w:sz="4" w:space="0" w:color="auto"/>
-            </w:tcBorders>
-            <w:hideMark/>
-          </w:tcPr>
           <w:p>
-            <w:r>
-              <w:t>Kondisi Akhir</w:t>
+            <w:pPr>
+              <w:pStyle w:val="ListParagraph"/>
+              <w:numPr>
+                <w:ilvl w:val="0"/>
+                <w:numId w:val="43"/>
+              </w:numPr>
+              <w:ind w:left="316"/>
+            </w:pPr>
+            <w:r>
+              <w:t>Sistem menampilkan halaman akun.</w:t>
             </w:r>
           </w:p>
-        </w:tc>
-        <w:tc>
-          <w:tcPr>
-            <w:tcW w:w="5954" w:type="dxa"/>
-            <w:tcBorders>
-              <w:top w:val="single" w:sz="4" w:space="0" w:color="auto"/>
-              <w:left w:val="single" w:sz="4" w:space="0" w:color="auto"/>
-              <w:bottom w:val="single" w:sz="4" w:space="0" w:color="auto"/>
-              <w:right w:val="single" w:sz="4" w:space="0" w:color="auto"/>
-            </w:tcBorders>
-          </w:tcPr>
-          <w:p/>
-        </w:tc>
-      </w:tr>
-    </w:tbl>
-    <w:p>
-      <w:pPr>
-        <w:pStyle w:val="Caption"/>
-        <w:keepNext/>
-        <w:spacing w:before="240"/>
-      </w:pPr>
-      <w:r>
-        <w:t>Tabel 4.</w:t>
-      </w:r>
-      <w:r>
-        <w:fldChar w:fldCharType="begin"/>
-      </w:r>
-      <w:r>
-        <w:instrText xml:space="preserve"> STYLEREF 1 \s </w:instrText>
-      </w:r>
-      <w:r>
-        <w:fldChar w:fldCharType="separate"/>
-      </w:r>
-      <w:r>
-        <w:rPr>
-          <w:noProof/>
-        </w:rPr>
-        <w:t>IV</w:t>
-      </w:r>
-      <w:r>
-        <w:fldChar w:fldCharType="end"/>
-      </w:r>
-      <w:r>
-        <w:t>.</w:t>
-      </w:r>
-      <w:r>
-        <w:fldChar w:fldCharType="begin"/>
-      </w:r>
-      <w:r>
-        <w:instrText xml:space="preserve"> SEQ Tabel \* ARABIC \s 1 </w:instrText>
-      </w:r>
-      <w:r>
-        <w:fldChar w:fldCharType="separate"/>
-      </w:r>
-      <w:r>
-        <w:rPr>
-          <w:noProof/>
-        </w:rPr>
-        <w:t>9</w:t>
-      </w:r>
-      <w:r>
-        <w:fldChar w:fldCharType="end"/>
-      </w:r>
-      <w:r>
-        <w:t xml:space="preserve"> </w:t>
-      </w:r>
-      <w:r>
-        <w:t>Skenario –</w:t>
-      </w:r>
-      <w:r>
-        <w:t xml:space="preserve"> </w:t>
-      </w:r>
-      <w:r>
-        <w:t>Mengelola pesanan</w:t>
-      </w:r>
-    </w:p>
-    <w:tbl>
-      <w:tblPr>
-        <w:tblStyle w:val="TableGrid"/>
-        <w:tblW w:w="8359" w:type="dxa"/>
-        <w:tblLook w:val="04A0" w:firstRow="1" w:lastRow="0" w:firstColumn="1" w:lastColumn="0" w:noHBand="0" w:noVBand="1"/>
-      </w:tblPr>
-      <w:tblGrid>
-        <w:gridCol w:w="2405"/>
-        <w:gridCol w:w="5954"/>
-      </w:tblGrid>
-      <w:tr>
-        <w:tc>
-          <w:tcPr>
-            <w:tcW w:w="8359" w:type="dxa"/>
-            <w:gridSpan w:val="2"/>
-            <w:tcBorders>
-              <w:top w:val="single" w:sz="4" w:space="0" w:color="auto"/>
-              <w:left w:val="single" w:sz="4" w:space="0" w:color="auto"/>
-              <w:bottom w:val="single" w:sz="4" w:space="0" w:color="auto"/>
-              <w:right w:val="single" w:sz="4" w:space="0" w:color="auto"/>
-            </w:tcBorders>
-            <w:hideMark/>
-          </w:tcPr>
           <w:p>
-            <w:r>
-              <w:t>Mengelola pesanan</w:t>
+            <w:pPr>
+              <w:pStyle w:val="ListParagraph"/>
+              <w:numPr>
+                <w:ilvl w:val="0"/>
+                <w:numId w:val="43"/>
+              </w:numPr>
+              <w:ind w:left="316"/>
+            </w:pPr>
+            <w:r>
+              <w:t>Aktor memilih tombol "Toko Saya".</w:t>
+            </w:r>
+          </w:p>
+          <w:p>
+            <w:pPr>
+              <w:pStyle w:val="ListParagraph"/>
+              <w:numPr>
+                <w:ilvl w:val="0"/>
+                <w:numId w:val="43"/>
+              </w:numPr>
+              <w:ind w:left="316"/>
+            </w:pPr>
+            <w:r>
+              <w:t>Sistem menampilkan halaman detail toko.</w:t>
+            </w:r>
+          </w:p>
+          <w:p>
+            <w:pPr>
+              <w:pStyle w:val="ListParagraph"/>
+              <w:numPr>
+                <w:ilvl w:val="0"/>
+                <w:numId w:val="43"/>
+              </w:numPr>
+              <w:ind w:left="316"/>
+            </w:pPr>
+            <w:r>
+              <w:t>Aktor menekan tombol dengan ikon roda gigi.</w:t>
+            </w:r>
+          </w:p>
+          <w:p>
+            <w:pPr>
+              <w:pStyle w:val="ListParagraph"/>
+              <w:numPr>
+                <w:ilvl w:val="0"/>
+                <w:numId w:val="43"/>
+              </w:numPr>
+              <w:ind w:left="316"/>
+            </w:pPr>
+            <w:r>
+              <w:t>Sistem menampilkan form data informasi toko.</w:t>
+            </w:r>
+          </w:p>
+          <w:p>
+            <w:pPr>
+              <w:pStyle w:val="ListParagraph"/>
+              <w:numPr>
+                <w:ilvl w:val="0"/>
+                <w:numId w:val="43"/>
+              </w:numPr>
+              <w:ind w:left="316"/>
+            </w:pPr>
+            <w:r>
+              <w:t>Aktor menekan tombol "Simpan" untuk menyimpan perubahan.</w:t>
             </w:r>
           </w:p>
         </w:tc>
@@ -18832,38 +19008,7 @@
           </w:tcPr>
           <w:p>
             <w:r>
-              <w:t>Tujuan</w:t>
-            </w:r>
-          </w:p>
-        </w:tc>
-        <w:tc>
-          <w:tcPr>
-            <w:tcW w:w="5954" w:type="dxa"/>
-            <w:tcBorders>
-              <w:top w:val="single" w:sz="4" w:space="0" w:color="auto"/>
-              <w:left w:val="single" w:sz="4" w:space="0" w:color="auto"/>
-              <w:bottom w:val="single" w:sz="4" w:space="0" w:color="auto"/>
-              <w:right w:val="single" w:sz="4" w:space="0" w:color="auto"/>
-            </w:tcBorders>
-          </w:tcPr>
-          <w:p/>
-        </w:tc>
-      </w:tr>
-      <w:tr>
-        <w:tc>
-          <w:tcPr>
-            <w:tcW w:w="2405" w:type="dxa"/>
-            <w:tcBorders>
-              <w:top w:val="single" w:sz="4" w:space="0" w:color="auto"/>
-              <w:left w:val="single" w:sz="4" w:space="0" w:color="auto"/>
-              <w:bottom w:val="single" w:sz="4" w:space="0" w:color="auto"/>
-              <w:right w:val="single" w:sz="4" w:space="0" w:color="auto"/>
-            </w:tcBorders>
-            <w:hideMark/>
-          </w:tcPr>
-          <w:p>
-            <w:r>
-              <w:t>Aktor</w:t>
+              <w:t>Skenario Alternatif</w:t>
             </w:r>
           </w:p>
         </w:tc>
@@ -18879,7 +19024,7 @@
           </w:tcPr>
           <w:p>
             <w:r>
-              <w:t>User (Penjual)</w:t>
+              <w:t>-</w:t>
             </w:r>
           </w:p>
         </w:tc>
@@ -18898,7 +19043,7 @@
           </w:tcPr>
           <w:p>
             <w:r>
-              <w:t>Kondisi Awal</w:t>
+              <w:t>Kondisi Akhir</w:t>
             </w:r>
           </w:p>
         </w:tc>
@@ -18914,130 +19059,12 @@
           </w:tcPr>
           <w:p>
             <w:r>
-              <w:t xml:space="preserve">Aktor telah berhasil </w:t>
-            </w:r>
-            <w:r>
-              <w:rPr>
-                <w:i/>
-                <w:iCs/>
-              </w:rPr>
-              <w:t>login</w:t>
-            </w:r>
-            <w:r>
-              <w:t xml:space="preserve"> pada sistem</w:t>
+              <w:t>Sistem akan menyimpan perubahan data toko dan menampilkannya pada seluruh sistem.</w:t>
             </w:r>
           </w:p>
         </w:tc>
       </w:tr>
-      <w:tr>
-        <w:tc>
-          <w:tcPr>
-            <w:tcW w:w="2405" w:type="dxa"/>
-            <w:tcBorders>
-              <w:top w:val="single" w:sz="4" w:space="0" w:color="auto"/>
-              <w:left w:val="single" w:sz="4" w:space="0" w:color="auto"/>
-              <w:bottom w:val="single" w:sz="4" w:space="0" w:color="auto"/>
-              <w:right w:val="single" w:sz="4" w:space="0" w:color="auto"/>
-            </w:tcBorders>
-            <w:hideMark/>
-          </w:tcPr>
-          <w:p>
-            <w:pPr>
-              <w:rPr>
-                <w:iCs/>
-              </w:rPr>
-            </w:pPr>
-            <w:r>
-              <w:t>Skenario Utama</w:t>
-            </w:r>
-          </w:p>
-        </w:tc>
-        <w:tc>
-          <w:tcPr>
-            <w:tcW w:w="5954" w:type="dxa"/>
-            <w:tcBorders>
-              <w:top w:val="single" w:sz="4" w:space="0" w:color="auto"/>
-              <w:left w:val="single" w:sz="4" w:space="0" w:color="auto"/>
-              <w:bottom w:val="single" w:sz="4" w:space="0" w:color="auto"/>
-              <w:right w:val="single" w:sz="4" w:space="0" w:color="auto"/>
-            </w:tcBorders>
-          </w:tcPr>
-          <w:p/>
-        </w:tc>
-      </w:tr>
-      <w:tr>
-        <w:tc>
-          <w:tcPr>
-            <w:tcW w:w="2405" w:type="dxa"/>
-            <w:tcBorders>
-              <w:top w:val="single" w:sz="4" w:space="0" w:color="auto"/>
-              <w:left w:val="single" w:sz="4" w:space="0" w:color="auto"/>
-              <w:bottom w:val="single" w:sz="4" w:space="0" w:color="auto"/>
-              <w:right w:val="single" w:sz="4" w:space="0" w:color="auto"/>
-            </w:tcBorders>
-            <w:hideMark/>
-          </w:tcPr>
-          <w:p>
-            <w:r>
-              <w:t>Skenario Alternatif</w:t>
-            </w:r>
-          </w:p>
-        </w:tc>
-        <w:tc>
-          <w:tcPr>
-            <w:tcW w:w="5954" w:type="dxa"/>
-            <w:tcBorders>
-              <w:top w:val="single" w:sz="4" w:space="0" w:color="auto"/>
-              <w:left w:val="single" w:sz="4" w:space="0" w:color="auto"/>
-              <w:bottom w:val="single" w:sz="4" w:space="0" w:color="auto"/>
-              <w:right w:val="single" w:sz="4" w:space="0" w:color="auto"/>
-            </w:tcBorders>
-          </w:tcPr>
-          <w:p/>
-        </w:tc>
-      </w:tr>
-      <w:tr>
-        <w:tc>
-          <w:tcPr>
-            <w:tcW w:w="2405" w:type="dxa"/>
-            <w:tcBorders>
-              <w:top w:val="single" w:sz="4" w:space="0" w:color="auto"/>
-              <w:left w:val="single" w:sz="4" w:space="0" w:color="auto"/>
-              <w:bottom w:val="single" w:sz="4" w:space="0" w:color="auto"/>
-              <w:right w:val="single" w:sz="4" w:space="0" w:color="auto"/>
-            </w:tcBorders>
-            <w:hideMark/>
-          </w:tcPr>
-          <w:p>
-            <w:r>
-              <w:t>Kondisi Akhir</w:t>
-            </w:r>
-          </w:p>
-        </w:tc>
-        <w:tc>
-          <w:tcPr>
-            <w:tcW w:w="5954" w:type="dxa"/>
-            <w:tcBorders>
-              <w:top w:val="single" w:sz="4" w:space="0" w:color="auto"/>
-              <w:left w:val="single" w:sz="4" w:space="0" w:color="auto"/>
-              <w:bottom w:val="single" w:sz="4" w:space="0" w:color="auto"/>
-              <w:right w:val="single" w:sz="4" w:space="0" w:color="auto"/>
-            </w:tcBorders>
-          </w:tcPr>
-          <w:p/>
-        </w:tc>
-      </w:tr>
     </w:tbl>
-    <w:p>
-      <w:pPr>
-        <w:pStyle w:val="isi"/>
-        <w:ind w:firstLine="0"/>
-        <w:contextualSpacing w:val="0"/>
-        <w:rPr>
-          <w:color w:val="000000"/>
-        </w:rPr>
-      </w:pPr>
-    </w:p>
     <w:p>
       <w:pPr>
         <w:spacing w:line="240" w:lineRule="auto"/>
@@ -20337,6 +20364,92 @@
     </w:lvl>
   </w:abstractNum>
   <w:abstractNum w:abstractNumId="1" w15:restartNumberingAfterBreak="0">
+    <w:nsid w:val="0D135148"/>
+    <w:multiLevelType w:val="hybridMultilevel"/>
+    <w:tmpl w:val="0EEE403A"/>
+    <w:lvl w:ilvl="0" w:tplc="0421000F">
+      <w:start w:val="1"/>
+      <w:numFmt w:val="decimal"/>
+      <w:lvlText w:val="%1."/>
+      <w:lvlJc w:val="left"/>
+      <w:pPr>
+        <w:ind w:left="720" w:hanging="360"/>
+      </w:pPr>
+    </w:lvl>
+    <w:lvl w:ilvl="1" w:tplc="04210019" w:tentative="1">
+      <w:start w:val="1"/>
+      <w:numFmt w:val="lowerLetter"/>
+      <w:lvlText w:val="%2."/>
+      <w:lvlJc w:val="left"/>
+      <w:pPr>
+        <w:ind w:left="1440" w:hanging="360"/>
+      </w:pPr>
+    </w:lvl>
+    <w:lvl w:ilvl="2" w:tplc="0421001B" w:tentative="1">
+      <w:start w:val="1"/>
+      <w:numFmt w:val="lowerRoman"/>
+      <w:lvlText w:val="%3."/>
+      <w:lvlJc w:val="right"/>
+      <w:pPr>
+        <w:ind w:left="2160" w:hanging="180"/>
+      </w:pPr>
+    </w:lvl>
+    <w:lvl w:ilvl="3" w:tplc="0421000F" w:tentative="1">
+      <w:start w:val="1"/>
+      <w:numFmt w:val="decimal"/>
+      <w:lvlText w:val="%4."/>
+      <w:lvlJc w:val="left"/>
+      <w:pPr>
+        <w:ind w:left="2880" w:hanging="360"/>
+      </w:pPr>
+    </w:lvl>
+    <w:lvl w:ilvl="4" w:tplc="04210019" w:tentative="1">
+      <w:start w:val="1"/>
+      <w:numFmt w:val="lowerLetter"/>
+      <w:lvlText w:val="%5."/>
+      <w:lvlJc w:val="left"/>
+      <w:pPr>
+        <w:ind w:left="3600" w:hanging="360"/>
+      </w:pPr>
+    </w:lvl>
+    <w:lvl w:ilvl="5" w:tplc="0421001B" w:tentative="1">
+      <w:start w:val="1"/>
+      <w:numFmt w:val="lowerRoman"/>
+      <w:lvlText w:val="%6."/>
+      <w:lvlJc w:val="right"/>
+      <w:pPr>
+        <w:ind w:left="4320" w:hanging="180"/>
+      </w:pPr>
+    </w:lvl>
+    <w:lvl w:ilvl="6" w:tplc="0421000F" w:tentative="1">
+      <w:start w:val="1"/>
+      <w:numFmt w:val="decimal"/>
+      <w:lvlText w:val="%7."/>
+      <w:lvlJc w:val="left"/>
+      <w:pPr>
+        <w:ind w:left="5040" w:hanging="360"/>
+      </w:pPr>
+    </w:lvl>
+    <w:lvl w:ilvl="7" w:tplc="04210019" w:tentative="1">
+      <w:start w:val="1"/>
+      <w:numFmt w:val="lowerLetter"/>
+      <w:lvlText w:val="%8."/>
+      <w:lvlJc w:val="left"/>
+      <w:pPr>
+        <w:ind w:left="5760" w:hanging="360"/>
+      </w:pPr>
+    </w:lvl>
+    <w:lvl w:ilvl="8" w:tplc="0421001B" w:tentative="1">
+      <w:start w:val="1"/>
+      <w:numFmt w:val="lowerRoman"/>
+      <w:lvlText w:val="%9."/>
+      <w:lvlJc w:val="right"/>
+      <w:pPr>
+        <w:ind w:left="6480" w:hanging="180"/>
+      </w:pPr>
+    </w:lvl>
+  </w:abstractNum>
+  <w:abstractNum w:abstractNumId="2" w15:restartNumberingAfterBreak="0">
     <w:nsid w:val="12947D3E"/>
     <w:multiLevelType w:val="hybridMultilevel"/>
     <w:tmpl w:val="1498756E"/>
@@ -20422,7 +20535,7 @@
       </w:pPr>
     </w:lvl>
   </w:abstractNum>
-  <w:abstractNum w:abstractNumId="2" w15:restartNumberingAfterBreak="0">
+  <w:abstractNum w:abstractNumId="3" w15:restartNumberingAfterBreak="0">
     <w:nsid w:val="1BA702E6"/>
     <w:multiLevelType w:val="hybridMultilevel"/>
     <w:tmpl w:val="C6FEA68A"/>
@@ -20508,7 +20621,7 @@
       </w:pPr>
     </w:lvl>
   </w:abstractNum>
-  <w:abstractNum w:abstractNumId="3" w15:restartNumberingAfterBreak="0">
+  <w:abstractNum w:abstractNumId="4" w15:restartNumberingAfterBreak="0">
     <w:nsid w:val="1D4D3F1A"/>
     <w:multiLevelType w:val="multilevel"/>
     <w:tmpl w:val="13FE5036"/>
@@ -20621,7 +20734,7 @@
       </w:pPr>
     </w:lvl>
   </w:abstractNum>
-  <w:abstractNum w:abstractNumId="4" w15:restartNumberingAfterBreak="0">
+  <w:abstractNum w:abstractNumId="5" w15:restartNumberingAfterBreak="0">
     <w:nsid w:val="1FA5460A"/>
     <w:multiLevelType w:val="hybridMultilevel"/>
     <w:tmpl w:val="73481C3E"/>
@@ -20707,7 +20820,7 @@
       </w:pPr>
     </w:lvl>
   </w:abstractNum>
-  <w:abstractNum w:abstractNumId="5" w15:restartNumberingAfterBreak="0">
+  <w:abstractNum w:abstractNumId="6" w15:restartNumberingAfterBreak="0">
     <w:nsid w:val="25D10C7F"/>
     <w:multiLevelType w:val="multilevel"/>
     <w:tmpl w:val="D6AE6FE4"/>
@@ -20806,7 +20919,7 @@
       </w:pPr>
     </w:lvl>
   </w:abstractNum>
-  <w:abstractNum w:abstractNumId="6" w15:restartNumberingAfterBreak="0">
+  <w:abstractNum w:abstractNumId="7" w15:restartNumberingAfterBreak="0">
     <w:nsid w:val="273A1EB2"/>
     <w:multiLevelType w:val="hybridMultilevel"/>
     <w:tmpl w:val="6F3838F0"/>
@@ -20892,7 +21005,7 @@
       </w:pPr>
     </w:lvl>
   </w:abstractNum>
-  <w:abstractNum w:abstractNumId="7" w15:restartNumberingAfterBreak="0">
+  <w:abstractNum w:abstractNumId="8" w15:restartNumberingAfterBreak="0">
     <w:nsid w:val="27564613"/>
     <w:multiLevelType w:val="hybridMultilevel"/>
     <w:tmpl w:val="080CEFF0"/>
@@ -20978,7 +21091,7 @@
       </w:pPr>
     </w:lvl>
   </w:abstractNum>
-  <w:abstractNum w:abstractNumId="8" w15:restartNumberingAfterBreak="0">
+  <w:abstractNum w:abstractNumId="9" w15:restartNumberingAfterBreak="0">
     <w:nsid w:val="294E4845"/>
     <w:multiLevelType w:val="multilevel"/>
     <w:tmpl w:val="A244AC60"/>
@@ -21091,7 +21204,7 @@
       </w:pPr>
     </w:lvl>
   </w:abstractNum>
-  <w:abstractNum w:abstractNumId="9" w15:restartNumberingAfterBreak="0">
+  <w:abstractNum w:abstractNumId="10" w15:restartNumberingAfterBreak="0">
     <w:nsid w:val="29DF11AC"/>
     <w:multiLevelType w:val="multilevel"/>
     <w:tmpl w:val="4D401FD2"/>
@@ -21204,7 +21317,7 @@
       </w:pPr>
     </w:lvl>
   </w:abstractNum>
-  <w:abstractNum w:abstractNumId="10" w15:restartNumberingAfterBreak="0">
+  <w:abstractNum w:abstractNumId="11" w15:restartNumberingAfterBreak="0">
     <w:nsid w:val="2B5D4D71"/>
     <w:multiLevelType w:val="multilevel"/>
     <w:tmpl w:val="2AD2068A"/>
@@ -21317,7 +21430,7 @@
       </w:rPr>
     </w:lvl>
   </w:abstractNum>
-  <w:abstractNum w:abstractNumId="11" w15:restartNumberingAfterBreak="0">
+  <w:abstractNum w:abstractNumId="12" w15:restartNumberingAfterBreak="0">
     <w:nsid w:val="30030FF5"/>
     <w:multiLevelType w:val="multilevel"/>
     <w:tmpl w:val="5EDA2688"/>
@@ -21430,7 +21543,7 @@
       </w:rPr>
     </w:lvl>
   </w:abstractNum>
-  <w:abstractNum w:abstractNumId="12" w15:restartNumberingAfterBreak="0">
+  <w:abstractNum w:abstractNumId="13" w15:restartNumberingAfterBreak="0">
     <w:nsid w:val="37E20A37"/>
     <w:multiLevelType w:val="hybridMultilevel"/>
     <w:tmpl w:val="9D22B2CA"/>
@@ -21543,7 +21656,7 @@
       </w:rPr>
     </w:lvl>
   </w:abstractNum>
-  <w:abstractNum w:abstractNumId="13" w15:restartNumberingAfterBreak="0">
+  <w:abstractNum w:abstractNumId="14" w15:restartNumberingAfterBreak="0">
     <w:nsid w:val="38B947E8"/>
     <w:multiLevelType w:val="multilevel"/>
     <w:tmpl w:val="0421001D"/>
@@ -21629,7 +21742,7 @@
       </w:pPr>
     </w:lvl>
   </w:abstractNum>
-  <w:abstractNum w:abstractNumId="14" w15:restartNumberingAfterBreak="0">
+  <w:abstractNum w:abstractNumId="15" w15:restartNumberingAfterBreak="0">
     <w:nsid w:val="3F457A4C"/>
     <w:multiLevelType w:val="hybridMultilevel"/>
     <w:tmpl w:val="94C27A02"/>
@@ -21742,7 +21855,7 @@
       </w:rPr>
     </w:lvl>
   </w:abstractNum>
-  <w:abstractNum w:abstractNumId="15" w15:restartNumberingAfterBreak="0">
+  <w:abstractNum w:abstractNumId="16" w15:restartNumberingAfterBreak="0">
     <w:nsid w:val="42DF38EF"/>
     <w:multiLevelType w:val="hybridMultilevel"/>
     <w:tmpl w:val="C958B782"/>
@@ -21828,7 +21941,7 @@
       </w:pPr>
     </w:lvl>
   </w:abstractNum>
-  <w:abstractNum w:abstractNumId="16" w15:restartNumberingAfterBreak="0">
+  <w:abstractNum w:abstractNumId="17" w15:restartNumberingAfterBreak="0">
     <w:nsid w:val="458A1115"/>
     <w:multiLevelType w:val="hybridMultilevel"/>
     <w:tmpl w:val="0512BC6C"/>
@@ -21917,7 +22030,7 @@
       </w:pPr>
     </w:lvl>
   </w:abstractNum>
-  <w:abstractNum w:abstractNumId="17" w15:restartNumberingAfterBreak="0">
+  <w:abstractNum w:abstractNumId="18" w15:restartNumberingAfterBreak="0">
     <w:nsid w:val="4A0B5065"/>
     <w:multiLevelType w:val="hybridMultilevel"/>
     <w:tmpl w:val="C9B4ADEC"/>
@@ -22030,7 +22143,93 @@
       </w:rPr>
     </w:lvl>
   </w:abstractNum>
-  <w:abstractNum w:abstractNumId="18" w15:restartNumberingAfterBreak="0">
+  <w:abstractNum w:abstractNumId="19" w15:restartNumberingAfterBreak="0">
+    <w:nsid w:val="4F512BDD"/>
+    <w:multiLevelType w:val="hybridMultilevel"/>
+    <w:tmpl w:val="05C47938"/>
+    <w:lvl w:ilvl="0" w:tplc="0421000F">
+      <w:start w:val="1"/>
+      <w:numFmt w:val="decimal"/>
+      <w:lvlText w:val="%1."/>
+      <w:lvlJc w:val="left"/>
+      <w:pPr>
+        <w:ind w:left="720" w:hanging="360"/>
+      </w:pPr>
+    </w:lvl>
+    <w:lvl w:ilvl="1" w:tplc="04210019" w:tentative="1">
+      <w:start w:val="1"/>
+      <w:numFmt w:val="lowerLetter"/>
+      <w:lvlText w:val="%2."/>
+      <w:lvlJc w:val="left"/>
+      <w:pPr>
+        <w:ind w:left="1440" w:hanging="360"/>
+      </w:pPr>
+    </w:lvl>
+    <w:lvl w:ilvl="2" w:tplc="0421001B" w:tentative="1">
+      <w:start w:val="1"/>
+      <w:numFmt w:val="lowerRoman"/>
+      <w:lvlText w:val="%3."/>
+      <w:lvlJc w:val="right"/>
+      <w:pPr>
+        <w:ind w:left="2160" w:hanging="180"/>
+      </w:pPr>
+    </w:lvl>
+    <w:lvl w:ilvl="3" w:tplc="0421000F" w:tentative="1">
+      <w:start w:val="1"/>
+      <w:numFmt w:val="decimal"/>
+      <w:lvlText w:val="%4."/>
+      <w:lvlJc w:val="left"/>
+      <w:pPr>
+        <w:ind w:left="2880" w:hanging="360"/>
+      </w:pPr>
+    </w:lvl>
+    <w:lvl w:ilvl="4" w:tplc="04210019" w:tentative="1">
+      <w:start w:val="1"/>
+      <w:numFmt w:val="lowerLetter"/>
+      <w:lvlText w:val="%5."/>
+      <w:lvlJc w:val="left"/>
+      <w:pPr>
+        <w:ind w:left="3600" w:hanging="360"/>
+      </w:pPr>
+    </w:lvl>
+    <w:lvl w:ilvl="5" w:tplc="0421001B" w:tentative="1">
+      <w:start w:val="1"/>
+      <w:numFmt w:val="lowerRoman"/>
+      <w:lvlText w:val="%6."/>
+      <w:lvlJc w:val="right"/>
+      <w:pPr>
+        <w:ind w:left="4320" w:hanging="180"/>
+      </w:pPr>
+    </w:lvl>
+    <w:lvl w:ilvl="6" w:tplc="0421000F" w:tentative="1">
+      <w:start w:val="1"/>
+      <w:numFmt w:val="decimal"/>
+      <w:lvlText w:val="%7."/>
+      <w:lvlJc w:val="left"/>
+      <w:pPr>
+        <w:ind w:left="5040" w:hanging="360"/>
+      </w:pPr>
+    </w:lvl>
+    <w:lvl w:ilvl="7" w:tplc="04210019" w:tentative="1">
+      <w:start w:val="1"/>
+      <w:numFmt w:val="lowerLetter"/>
+      <w:lvlText w:val="%8."/>
+      <w:lvlJc w:val="left"/>
+      <w:pPr>
+        <w:ind w:left="5760" w:hanging="360"/>
+      </w:pPr>
+    </w:lvl>
+    <w:lvl w:ilvl="8" w:tplc="0421001B" w:tentative="1">
+      <w:start w:val="1"/>
+      <w:numFmt w:val="lowerRoman"/>
+      <w:lvlText w:val="%9."/>
+      <w:lvlJc w:val="right"/>
+      <w:pPr>
+        <w:ind w:left="6480" w:hanging="180"/>
+      </w:pPr>
+    </w:lvl>
+  </w:abstractNum>
+  <w:abstractNum w:abstractNumId="20" w15:restartNumberingAfterBreak="0">
     <w:nsid w:val="50521A08"/>
     <w:multiLevelType w:val="multilevel"/>
     <w:tmpl w:val="E1A4CB58"/>
@@ -22257,7 +22456,7 @@
       </w:rPr>
     </w:lvl>
   </w:abstractNum>
-  <w:abstractNum w:abstractNumId="19" w15:restartNumberingAfterBreak="0">
+  <w:abstractNum w:abstractNumId="21" w15:restartNumberingAfterBreak="0">
     <w:nsid w:val="54A57B17"/>
     <w:multiLevelType w:val="multilevel"/>
     <w:tmpl w:val="D6AE6FE4"/>
@@ -22356,7 +22555,7 @@
       </w:pPr>
     </w:lvl>
   </w:abstractNum>
-  <w:abstractNum w:abstractNumId="20" w15:restartNumberingAfterBreak="0">
+  <w:abstractNum w:abstractNumId="22" w15:restartNumberingAfterBreak="0">
     <w:nsid w:val="55C77475"/>
     <w:multiLevelType w:val="hybridMultilevel"/>
     <w:tmpl w:val="197C207E"/>
@@ -22443,7 +22642,7 @@
       </w:pPr>
     </w:lvl>
   </w:abstractNum>
-  <w:abstractNum w:abstractNumId="21" w15:restartNumberingAfterBreak="0">
+  <w:abstractNum w:abstractNumId="23" w15:restartNumberingAfterBreak="0">
     <w:nsid w:val="561D5CAF"/>
     <w:multiLevelType w:val="multilevel"/>
     <w:tmpl w:val="BE88FD9C"/>
@@ -22556,7 +22755,93 @@
       </w:rPr>
     </w:lvl>
   </w:abstractNum>
-  <w:abstractNum w:abstractNumId="22" w15:restartNumberingAfterBreak="0">
+  <w:abstractNum w:abstractNumId="24" w15:restartNumberingAfterBreak="0">
+    <w:nsid w:val="597E705A"/>
+    <w:multiLevelType w:val="hybridMultilevel"/>
+    <w:tmpl w:val="0DB2C1C4"/>
+    <w:lvl w:ilvl="0" w:tplc="0421000F">
+      <w:start w:val="1"/>
+      <w:numFmt w:val="decimal"/>
+      <w:lvlText w:val="%1."/>
+      <w:lvlJc w:val="left"/>
+      <w:pPr>
+        <w:ind w:left="-1275" w:hanging="360"/>
+      </w:pPr>
+    </w:lvl>
+    <w:lvl w:ilvl="1" w:tplc="04210019" w:tentative="1">
+      <w:start w:val="1"/>
+      <w:numFmt w:val="lowerLetter"/>
+      <w:lvlText w:val="%2."/>
+      <w:lvlJc w:val="left"/>
+      <w:pPr>
+        <w:ind w:left="-555" w:hanging="360"/>
+      </w:pPr>
+    </w:lvl>
+    <w:lvl w:ilvl="2" w:tplc="0421001B" w:tentative="1">
+      <w:start w:val="1"/>
+      <w:numFmt w:val="lowerRoman"/>
+      <w:lvlText w:val="%3."/>
+      <w:lvlJc w:val="right"/>
+      <w:pPr>
+        <w:ind w:left="165" w:hanging="180"/>
+      </w:pPr>
+    </w:lvl>
+    <w:lvl w:ilvl="3" w:tplc="0421000F" w:tentative="1">
+      <w:start w:val="1"/>
+      <w:numFmt w:val="decimal"/>
+      <w:lvlText w:val="%4."/>
+      <w:lvlJc w:val="left"/>
+      <w:pPr>
+        <w:ind w:left="885" w:hanging="360"/>
+      </w:pPr>
+    </w:lvl>
+    <w:lvl w:ilvl="4" w:tplc="04210019" w:tentative="1">
+      <w:start w:val="1"/>
+      <w:numFmt w:val="lowerLetter"/>
+      <w:lvlText w:val="%5."/>
+      <w:lvlJc w:val="left"/>
+      <w:pPr>
+        <w:ind w:left="1605" w:hanging="360"/>
+      </w:pPr>
+    </w:lvl>
+    <w:lvl w:ilvl="5" w:tplc="0421001B" w:tentative="1">
+      <w:start w:val="1"/>
+      <w:numFmt w:val="lowerRoman"/>
+      <w:lvlText w:val="%6."/>
+      <w:lvlJc w:val="right"/>
+      <w:pPr>
+        <w:ind w:left="2325" w:hanging="180"/>
+      </w:pPr>
+    </w:lvl>
+    <w:lvl w:ilvl="6" w:tplc="0421000F" w:tentative="1">
+      <w:start w:val="1"/>
+      <w:numFmt w:val="decimal"/>
+      <w:lvlText w:val="%7."/>
+      <w:lvlJc w:val="left"/>
+      <w:pPr>
+        <w:ind w:left="3045" w:hanging="360"/>
+      </w:pPr>
+    </w:lvl>
+    <w:lvl w:ilvl="7" w:tplc="04210019" w:tentative="1">
+      <w:start w:val="1"/>
+      <w:numFmt w:val="lowerLetter"/>
+      <w:lvlText w:val="%8."/>
+      <w:lvlJc w:val="left"/>
+      <w:pPr>
+        <w:ind w:left="3765" w:hanging="360"/>
+      </w:pPr>
+    </w:lvl>
+    <w:lvl w:ilvl="8" w:tplc="0421001B" w:tentative="1">
+      <w:start w:val="1"/>
+      <w:numFmt w:val="lowerRoman"/>
+      <w:lvlText w:val="%9."/>
+      <w:lvlJc w:val="right"/>
+      <w:pPr>
+        <w:ind w:left="4485" w:hanging="180"/>
+      </w:pPr>
+    </w:lvl>
+  </w:abstractNum>
+  <w:abstractNum w:abstractNumId="25" w15:restartNumberingAfterBreak="0">
     <w:nsid w:val="5DFE34E6"/>
     <w:multiLevelType w:val="hybridMultilevel"/>
     <w:tmpl w:val="23A0274C"/>
@@ -22642,7 +22927,7 @@
       </w:pPr>
     </w:lvl>
   </w:abstractNum>
-  <w:abstractNum w:abstractNumId="23" w15:restartNumberingAfterBreak="0">
+  <w:abstractNum w:abstractNumId="26" w15:restartNumberingAfterBreak="0">
     <w:nsid w:val="6089261B"/>
     <w:multiLevelType w:val="hybridMultilevel"/>
     <w:tmpl w:val="241826A2"/>
@@ -22728,7 +23013,93 @@
       </w:pPr>
     </w:lvl>
   </w:abstractNum>
-  <w:abstractNum w:abstractNumId="24" w15:restartNumberingAfterBreak="0">
+  <w:abstractNum w:abstractNumId="27" w15:restartNumberingAfterBreak="0">
+    <w:nsid w:val="67BC5487"/>
+    <w:multiLevelType w:val="hybridMultilevel"/>
+    <w:tmpl w:val="EFAE813A"/>
+    <w:lvl w:ilvl="0" w:tplc="0421000F">
+      <w:start w:val="1"/>
+      <w:numFmt w:val="decimal"/>
+      <w:lvlText w:val="%1."/>
+      <w:lvlJc w:val="left"/>
+      <w:pPr>
+        <w:ind w:left="720" w:hanging="360"/>
+      </w:pPr>
+    </w:lvl>
+    <w:lvl w:ilvl="1" w:tplc="04210019" w:tentative="1">
+      <w:start w:val="1"/>
+      <w:numFmt w:val="lowerLetter"/>
+      <w:lvlText w:val="%2."/>
+      <w:lvlJc w:val="left"/>
+      <w:pPr>
+        <w:ind w:left="1440" w:hanging="360"/>
+      </w:pPr>
+    </w:lvl>
+    <w:lvl w:ilvl="2" w:tplc="0421001B" w:tentative="1">
+      <w:start w:val="1"/>
+      <w:numFmt w:val="lowerRoman"/>
+      <w:lvlText w:val="%3."/>
+      <w:lvlJc w:val="right"/>
+      <w:pPr>
+        <w:ind w:left="2160" w:hanging="180"/>
+      </w:pPr>
+    </w:lvl>
+    <w:lvl w:ilvl="3" w:tplc="0421000F" w:tentative="1">
+      <w:start w:val="1"/>
+      <w:numFmt w:val="decimal"/>
+      <w:lvlText w:val="%4."/>
+      <w:lvlJc w:val="left"/>
+      <w:pPr>
+        <w:ind w:left="2880" w:hanging="360"/>
+      </w:pPr>
+    </w:lvl>
+    <w:lvl w:ilvl="4" w:tplc="04210019" w:tentative="1">
+      <w:start w:val="1"/>
+      <w:numFmt w:val="lowerLetter"/>
+      <w:lvlText w:val="%5."/>
+      <w:lvlJc w:val="left"/>
+      <w:pPr>
+        <w:ind w:left="3600" w:hanging="360"/>
+      </w:pPr>
+    </w:lvl>
+    <w:lvl w:ilvl="5" w:tplc="0421001B" w:tentative="1">
+      <w:start w:val="1"/>
+      <w:numFmt w:val="lowerRoman"/>
+      <w:lvlText w:val="%6."/>
+      <w:lvlJc w:val="right"/>
+      <w:pPr>
+        <w:ind w:left="4320" w:hanging="180"/>
+      </w:pPr>
+    </w:lvl>
+    <w:lvl w:ilvl="6" w:tplc="0421000F" w:tentative="1">
+      <w:start w:val="1"/>
+      <w:numFmt w:val="decimal"/>
+      <w:lvlText w:val="%7."/>
+      <w:lvlJc w:val="left"/>
+      <w:pPr>
+        <w:ind w:left="5040" w:hanging="360"/>
+      </w:pPr>
+    </w:lvl>
+    <w:lvl w:ilvl="7" w:tplc="04210019" w:tentative="1">
+      <w:start w:val="1"/>
+      <w:numFmt w:val="lowerLetter"/>
+      <w:lvlText w:val="%8."/>
+      <w:lvlJc w:val="left"/>
+      <w:pPr>
+        <w:ind w:left="5760" w:hanging="360"/>
+      </w:pPr>
+    </w:lvl>
+    <w:lvl w:ilvl="8" w:tplc="0421001B" w:tentative="1">
+      <w:start w:val="1"/>
+      <w:numFmt w:val="lowerRoman"/>
+      <w:lvlText w:val="%9."/>
+      <w:lvlJc w:val="right"/>
+      <w:pPr>
+        <w:ind w:left="6480" w:hanging="180"/>
+      </w:pPr>
+    </w:lvl>
+  </w:abstractNum>
+  <w:abstractNum w:abstractNumId="28" w15:restartNumberingAfterBreak="0">
     <w:nsid w:val="6A2A21C4"/>
     <w:multiLevelType w:val="hybridMultilevel"/>
     <w:tmpl w:val="347CCBCE"/>
@@ -22841,7 +23212,7 @@
       </w:rPr>
     </w:lvl>
   </w:abstractNum>
-  <w:abstractNum w:abstractNumId="25" w15:restartNumberingAfterBreak="0">
+  <w:abstractNum w:abstractNumId="29" w15:restartNumberingAfterBreak="0">
     <w:nsid w:val="6B6B45DC"/>
     <w:multiLevelType w:val="hybridMultilevel"/>
     <w:tmpl w:val="73481C3E"/>
@@ -22927,7 +23298,7 @@
       </w:pPr>
     </w:lvl>
   </w:abstractNum>
-  <w:abstractNum w:abstractNumId="26" w15:restartNumberingAfterBreak="0">
+  <w:abstractNum w:abstractNumId="30" w15:restartNumberingAfterBreak="0">
     <w:nsid w:val="6F72364A"/>
     <w:multiLevelType w:val="multilevel"/>
     <w:tmpl w:val="D12E5B78"/>
@@ -23061,7 +23432,93 @@
       </w:rPr>
     </w:lvl>
   </w:abstractNum>
-  <w:abstractNum w:abstractNumId="27" w15:restartNumberingAfterBreak="0">
+  <w:abstractNum w:abstractNumId="31" w15:restartNumberingAfterBreak="0">
+    <w:nsid w:val="71A80368"/>
+    <w:multiLevelType w:val="hybridMultilevel"/>
+    <w:tmpl w:val="99EC79AE"/>
+    <w:lvl w:ilvl="0" w:tplc="0421000F">
+      <w:start w:val="1"/>
+      <w:numFmt w:val="decimal"/>
+      <w:lvlText w:val="%1."/>
+      <w:lvlJc w:val="left"/>
+      <w:pPr>
+        <w:ind w:left="720" w:hanging="360"/>
+      </w:pPr>
+    </w:lvl>
+    <w:lvl w:ilvl="1" w:tplc="04210019" w:tentative="1">
+      <w:start w:val="1"/>
+      <w:numFmt w:val="lowerLetter"/>
+      <w:lvlText w:val="%2."/>
+      <w:lvlJc w:val="left"/>
+      <w:pPr>
+        <w:ind w:left="1440" w:hanging="360"/>
+      </w:pPr>
+    </w:lvl>
+    <w:lvl w:ilvl="2" w:tplc="0421001B" w:tentative="1">
+      <w:start w:val="1"/>
+      <w:numFmt w:val="lowerRoman"/>
+      <w:lvlText w:val="%3."/>
+      <w:lvlJc w:val="right"/>
+      <w:pPr>
+        <w:ind w:left="2160" w:hanging="180"/>
+      </w:pPr>
+    </w:lvl>
+    <w:lvl w:ilvl="3" w:tplc="0421000F" w:tentative="1">
+      <w:start w:val="1"/>
+      <w:numFmt w:val="decimal"/>
+      <w:lvlText w:val="%4."/>
+      <w:lvlJc w:val="left"/>
+      <w:pPr>
+        <w:ind w:left="2880" w:hanging="360"/>
+      </w:pPr>
+    </w:lvl>
+    <w:lvl w:ilvl="4" w:tplc="04210019" w:tentative="1">
+      <w:start w:val="1"/>
+      <w:numFmt w:val="lowerLetter"/>
+      <w:lvlText w:val="%5."/>
+      <w:lvlJc w:val="left"/>
+      <w:pPr>
+        <w:ind w:left="3600" w:hanging="360"/>
+      </w:pPr>
+    </w:lvl>
+    <w:lvl w:ilvl="5" w:tplc="0421001B" w:tentative="1">
+      <w:start w:val="1"/>
+      <w:numFmt w:val="lowerRoman"/>
+      <w:lvlText w:val="%6."/>
+      <w:lvlJc w:val="right"/>
+      <w:pPr>
+        <w:ind w:left="4320" w:hanging="180"/>
+      </w:pPr>
+    </w:lvl>
+    <w:lvl w:ilvl="6" w:tplc="0421000F" w:tentative="1">
+      <w:start w:val="1"/>
+      <w:numFmt w:val="decimal"/>
+      <w:lvlText w:val="%7."/>
+      <w:lvlJc w:val="left"/>
+      <w:pPr>
+        <w:ind w:left="5040" w:hanging="360"/>
+      </w:pPr>
+    </w:lvl>
+    <w:lvl w:ilvl="7" w:tplc="04210019" w:tentative="1">
+      <w:start w:val="1"/>
+      <w:numFmt w:val="lowerLetter"/>
+      <w:lvlText w:val="%8."/>
+      <w:lvlJc w:val="left"/>
+      <w:pPr>
+        <w:ind w:left="5760" w:hanging="360"/>
+      </w:pPr>
+    </w:lvl>
+    <w:lvl w:ilvl="8" w:tplc="0421001B" w:tentative="1">
+      <w:start w:val="1"/>
+      <w:numFmt w:val="lowerRoman"/>
+      <w:lvlText w:val="%9."/>
+      <w:lvlJc w:val="right"/>
+      <w:pPr>
+        <w:ind w:left="6480" w:hanging="180"/>
+      </w:pPr>
+    </w:lvl>
+  </w:abstractNum>
+  <w:abstractNum w:abstractNumId="32" w15:restartNumberingAfterBreak="0">
     <w:nsid w:val="746764A8"/>
     <w:multiLevelType w:val="hybridMultilevel"/>
     <w:tmpl w:val="A7C25140"/>
@@ -23148,7 +23605,7 @@
       </w:pPr>
     </w:lvl>
   </w:abstractNum>
-  <w:abstractNum w:abstractNumId="28" w15:restartNumberingAfterBreak="0">
+  <w:abstractNum w:abstractNumId="33" w15:restartNumberingAfterBreak="0">
     <w:nsid w:val="779F6F47"/>
     <w:multiLevelType w:val="multilevel"/>
     <w:tmpl w:val="AB160632"/>
@@ -23261,7 +23718,7 @@
       </w:pPr>
     </w:lvl>
   </w:abstractNum>
-  <w:abstractNum w:abstractNumId="29" w15:restartNumberingAfterBreak="0">
+  <w:abstractNum w:abstractNumId="34" w15:restartNumberingAfterBreak="0">
     <w:nsid w:val="79E643F6"/>
     <w:multiLevelType w:val="hybridMultilevel"/>
     <w:tmpl w:val="FF90DD48"/>
@@ -23347,7 +23804,7 @@
       </w:pPr>
     </w:lvl>
   </w:abstractNum>
-  <w:abstractNum w:abstractNumId="30" w15:restartNumberingAfterBreak="0">
+  <w:abstractNum w:abstractNumId="35" w15:restartNumberingAfterBreak="0">
     <w:nsid w:val="7D545ADF"/>
     <w:multiLevelType w:val="hybridMultilevel"/>
     <w:tmpl w:val="D8EC79F2"/>
@@ -23437,40 +23894,40 @@
     <w:abstractNumId w:val="0"/>
   </w:num>
   <w:num w:numId="2">
-    <w:abstractNumId w:val="28"/>
+    <w:abstractNumId w:val="33"/>
   </w:num>
   <w:num w:numId="3">
-    <w:abstractNumId w:val="3"/>
+    <w:abstractNumId w:val="4"/>
   </w:num>
   <w:num w:numId="4">
+    <w:abstractNumId w:val="10"/>
+  </w:num>
+  <w:num w:numId="5">
     <w:abstractNumId w:val="9"/>
   </w:num>
-  <w:num w:numId="5">
-    <w:abstractNumId w:val="8"/>
-  </w:num>
   <w:num w:numId="6">
-    <w:abstractNumId w:val="12"/>
+    <w:abstractNumId w:val="13"/>
   </w:num>
   <w:num w:numId="7">
-    <w:abstractNumId w:val="15"/>
+    <w:abstractNumId w:val="16"/>
   </w:num>
   <w:num w:numId="8">
+    <w:abstractNumId w:val="29"/>
+  </w:num>
+  <w:num w:numId="9">
+    <w:abstractNumId w:val="5"/>
+  </w:num>
+  <w:num w:numId="10">
+    <w:abstractNumId w:val="18"/>
+  </w:num>
+  <w:num w:numId="11">
     <w:abstractNumId w:val="25"/>
   </w:num>
-  <w:num w:numId="9">
-    <w:abstractNumId w:val="4"/>
-  </w:num>
-  <w:num w:numId="10">
+  <w:num w:numId="12">
     <w:abstractNumId w:val="17"/>
   </w:num>
-  <w:num w:numId="11">
-    <w:abstractNumId w:val="22"/>
-  </w:num>
-  <w:num w:numId="12">
-    <w:abstractNumId w:val="16"/>
-  </w:num>
   <w:num w:numId="13">
-    <w:abstractNumId w:val="21"/>
+    <w:abstractNumId w:val="23"/>
     <w:lvlOverride w:ilvl="0">
       <w:startOverride w:val="1"/>
     </w:lvlOverride>
@@ -23500,7 +23957,7 @@
     </w:lvlOverride>
   </w:num>
   <w:num w:numId="14">
-    <w:abstractNumId w:val="18"/>
+    <w:abstractNumId w:val="20"/>
     <w:lvlOverride w:ilvl="0">
       <w:startOverride w:val="2"/>
     </w:lvlOverride>
@@ -23530,12 +23987,48 @@
     </w:lvlOverride>
   </w:num>
   <w:num w:numId="15">
-    <w:abstractNumId w:val="29"/>
+    <w:abstractNumId w:val="34"/>
   </w:num>
   <w:num w:numId="16">
+    <w:abstractNumId w:val="12"/>
+  </w:num>
+  <w:num w:numId="17">
+    <w:abstractNumId w:val="12"/>
+    <w:lvlOverride w:ilvl="0">
+      <w:startOverride w:val="1"/>
+    </w:lvlOverride>
+    <w:lvlOverride w:ilvl="1">
+      <w:startOverride w:val="1"/>
+    </w:lvlOverride>
+    <w:lvlOverride w:ilvl="2">
+      <w:startOverride w:val="1"/>
+    </w:lvlOverride>
+    <w:lvlOverride w:ilvl="3">
+      <w:startOverride w:val="1"/>
+    </w:lvlOverride>
+    <w:lvlOverride w:ilvl="4">
+      <w:startOverride w:val="1"/>
+    </w:lvlOverride>
+    <w:lvlOverride w:ilvl="5">
+      <w:startOverride w:val="1"/>
+    </w:lvlOverride>
+    <w:lvlOverride w:ilvl="6">
+      <w:startOverride w:val="1"/>
+    </w:lvlOverride>
+    <w:lvlOverride w:ilvl="7">
+      <w:startOverride w:val="1"/>
+    </w:lvlOverride>
+    <w:lvlOverride w:ilvl="8">
+      <w:startOverride w:val="1"/>
+    </w:lvlOverride>
+  </w:num>
+  <w:num w:numId="18">
     <w:abstractNumId w:val="11"/>
   </w:num>
-  <w:num w:numId="17">
+  <w:num w:numId="19">
+    <w:abstractNumId w:val="14"/>
+  </w:num>
+  <w:num w:numId="20">
     <w:abstractNumId w:val="11"/>
     <w:lvlOverride w:ilvl="0">
       <w:startOverride w:val="1"/>
@@ -23565,44 +24058,8 @@
       <w:startOverride w:val="1"/>
     </w:lvlOverride>
   </w:num>
-  <w:num w:numId="18">
-    <w:abstractNumId w:val="10"/>
-  </w:num>
-  <w:num w:numId="19">
-    <w:abstractNumId w:val="13"/>
-  </w:num>
-  <w:num w:numId="20">
-    <w:abstractNumId w:val="10"/>
-    <w:lvlOverride w:ilvl="0">
-      <w:startOverride w:val="1"/>
-    </w:lvlOverride>
-    <w:lvlOverride w:ilvl="1">
-      <w:startOverride w:val="1"/>
-    </w:lvlOverride>
-    <w:lvlOverride w:ilvl="2">
-      <w:startOverride w:val="1"/>
-    </w:lvlOverride>
-    <w:lvlOverride w:ilvl="3">
-      <w:startOverride w:val="1"/>
-    </w:lvlOverride>
-    <w:lvlOverride w:ilvl="4">
-      <w:startOverride w:val="1"/>
-    </w:lvlOverride>
-    <w:lvlOverride w:ilvl="5">
-      <w:startOverride w:val="1"/>
-    </w:lvlOverride>
-    <w:lvlOverride w:ilvl="6">
-      <w:startOverride w:val="1"/>
-    </w:lvlOverride>
-    <w:lvlOverride w:ilvl="7">
-      <w:startOverride w:val="1"/>
-    </w:lvlOverride>
-    <w:lvlOverride w:ilvl="8">
-      <w:startOverride w:val="1"/>
-    </w:lvlOverride>
-  </w:num>
   <w:num w:numId="21">
-    <w:abstractNumId w:val="10"/>
+    <w:abstractNumId w:val="11"/>
     <w:lvlOverride w:ilvl="0">
       <w:startOverride w:val="1"/>
     </w:lvlOverride>
@@ -23632,40 +24089,40 @@
     </w:lvlOverride>
   </w:num>
   <w:num w:numId="22">
-    <w:abstractNumId w:val="26"/>
+    <w:abstractNumId w:val="30"/>
   </w:num>
   <w:num w:numId="23">
-    <w:abstractNumId w:val="1"/>
+    <w:abstractNumId w:val="2"/>
   </w:num>
   <w:num w:numId="24">
-    <w:abstractNumId w:val="26"/>
+    <w:abstractNumId w:val="30"/>
   </w:num>
   <w:num w:numId="25">
-    <w:abstractNumId w:val="14"/>
+    <w:abstractNumId w:val="15"/>
   </w:num>
   <w:num w:numId="26">
+    <w:abstractNumId w:val="35"/>
+  </w:num>
+  <w:num w:numId="27">
+    <w:abstractNumId w:val="28"/>
+  </w:num>
+  <w:num w:numId="28">
+    <w:abstractNumId w:val="7"/>
+  </w:num>
+  <w:num w:numId="29">
+    <w:abstractNumId w:val="3"/>
+  </w:num>
+  <w:num w:numId="30">
     <w:abstractNumId w:val="30"/>
   </w:num>
-  <w:num w:numId="27">
-    <w:abstractNumId w:val="24"/>
-  </w:num>
-  <w:num w:numId="28">
-    <w:abstractNumId w:val="6"/>
-  </w:num>
-  <w:num w:numId="29">
-    <w:abstractNumId w:val="2"/>
-  </w:num>
-  <w:num w:numId="30">
-    <w:abstractNumId w:val="26"/>
-  </w:num>
   <w:num w:numId="31">
-    <w:abstractNumId w:val="26"/>
+    <w:abstractNumId w:val="30"/>
   </w:num>
   <w:num w:numId="32">
-    <w:abstractNumId w:val="26"/>
+    <w:abstractNumId w:val="30"/>
   </w:num>
   <w:num w:numId="33">
-    <w:abstractNumId w:val="5"/>
+    <w:abstractNumId w:val="6"/>
     <w:lvlOverride w:ilvl="0">
       <w:startOverride w:val="1"/>
     </w:lvlOverride>
@@ -23695,19 +24152,34 @@
     </w:lvlOverride>
   </w:num>
   <w:num w:numId="34">
+    <w:abstractNumId w:val="32"/>
+  </w:num>
+  <w:num w:numId="35">
+    <w:abstractNumId w:val="22"/>
+  </w:num>
+  <w:num w:numId="36">
+    <w:abstractNumId w:val="21"/>
+  </w:num>
+  <w:num w:numId="37">
+    <w:abstractNumId w:val="8"/>
+  </w:num>
+  <w:num w:numId="38">
+    <w:abstractNumId w:val="26"/>
+  </w:num>
+  <w:num w:numId="39">
+    <w:abstractNumId w:val="19"/>
+  </w:num>
+  <w:num w:numId="40">
+    <w:abstractNumId w:val="1"/>
+  </w:num>
+  <w:num w:numId="41">
     <w:abstractNumId w:val="27"/>
   </w:num>
-  <w:num w:numId="35">
-    <w:abstractNumId w:val="20"/>
+  <w:num w:numId="42">
+    <w:abstractNumId w:val="24"/>
   </w:num>
-  <w:num w:numId="36">
-    <w:abstractNumId w:val="19"/>
-  </w:num>
-  <w:num w:numId="37">
-    <w:abstractNumId w:val="7"/>
-  </w:num>
-  <w:num w:numId="38">
-    <w:abstractNumId w:val="23"/>
+  <w:num w:numId="43">
+    <w:abstractNumId w:val="31"/>
   </w:num>
   <w:numIdMacAtCleanup w:val="17"/>
 </w:numbering>

</xml_diff>